<commit_message>
Added no macro student sheet and updated instructions
</commit_message>
<xml_diff>
--- a/USCG Auxiliary Navigation Class Spreadsheet Conversion to OpenCPN Input.docx
+++ b/USCG Auxiliary Navigation Class Spreadsheet Conversion to OpenCPN Input.docx
@@ -30,7 +30,13 @@
     </w:p>
     <w:p>
       <w:r>
-        <w:t xml:space="preserve">The student should fill out the spreadsheet with </w:t>
+        <w:t xml:space="preserve">The student should fill out the </w:t>
+      </w:r>
+      <w:r>
+        <w:t xml:space="preserve">student </w:t>
+      </w:r>
+      <w:r>
+        <w:t xml:space="preserve">spreadsheet with </w:t>
       </w:r>
       <w:r>
         <w:t>one</w:t>
@@ -47,34 +53,79 @@
       <w:r>
         <w:t xml:space="preserve"> 12’ 32” W). There is some latitude (no pun intended) in the format, but exactly following the prescribed format will minimize the effort required for the conversion.</w:t>
       </w:r>
+      <w:r>
+        <w:t xml:space="preserve"> The degrees/minutes/seconds/direction format may or may not include spaces.</w:t>
+      </w:r>
+    </w:p>
+    <w:p>
+      <w:r>
+        <w:t>The starting position should be entered in the first row with no course and no nautical miles. It will also be entered in the heading text box labeled Starting Coordinates.</w:t>
+      </w:r>
+    </w:p>
+    <w:p>
+      <w:r>
+        <w:t xml:space="preserve">Note: The </w:t>
+      </w:r>
+      <w:r>
+        <w:t xml:space="preserve">complete </w:t>
+      </w:r>
+      <w:r>
+        <w:t xml:space="preserve">spreadsheet has macros used to convert to the format required by the translation program. The </w:t>
+      </w:r>
+      <w:r>
+        <w:t>instructor</w:t>
+      </w:r>
+      <w:r>
+        <w:t xml:space="preserve"> will get a warning and they should click ‘OK’.</w:t>
+      </w:r>
+    </w:p>
+    <w:p>
+      <w:r>
+        <w:t>The student spreadsheet does not include macros.</w:t>
+      </w:r>
     </w:p>
     <w:p/>
     <w:p>
       <w:r>
-        <w:t>Note: The spreadsheet has macros used to convert to the format required by the translation program. The student will get a warning and they should click ‘OK’.</w:t>
-      </w:r>
-    </w:p>
-    <w:p/>
-    <w:p>
-      <w:r>
         <w:t>Step 2</w:t>
       </w:r>
     </w:p>
     <w:p>
       <w:r>
-        <w:t>The macro inserts the converted value from the ‘Course’ sheet in the workbook into a cell in the ‘Conversion’ sheet. If the student inserts a waypoint name in the comments line of the ‘Course’ sheet, it will be part of the data sent to OpenCPN and the waypoints created will be labelled with the supplied name.</w:t>
-      </w:r>
-    </w:p>
-    <w:p>
-      <w:pPr>
-        <w:rPr>
-          <w:rFonts w:ascii="Arial" w:eastAsia="Times New Roman" w:hAnsi="Arial" w:cs="Arial"/>
-          <w:sz w:val="20"/>
-          <w:szCs w:val="20"/>
-        </w:rPr>
-      </w:pPr>
-      <w:r>
-        <w:t xml:space="preserve">The instructor will open the submitted Excel spreadsheet click the ‘Conversion’ tab on the bottom to open the converted data. The conversion data is in the format of Latitude, Longitude, and Waypoint Name. The longitude and latitude will be displayed in degree decimal format. Latitude values in the southern hemisphere will be displayed as a negative value. The same for longitude values with a west direction. For example, if the student enters </w:t>
+        <w:t>In the instructor spreadsheet, t</w:t>
+      </w:r>
+      <w:r>
+        <w:t>he macro inserts the converted value from the ‘Course’ sheet in the workbook into a cell in the ‘Conversion’ sheet. If the student inserts a waypoint name in the comments line of the ‘Course’ sheet, it will be part of the data sent to OpenCPN and the waypoints created will be labelled with the supplied name.</w:t>
+      </w:r>
+    </w:p>
+    <w:p>
+      <w:pPr>
+        <w:rPr>
+          <w:rFonts w:ascii="Arial" w:eastAsia="Times New Roman" w:hAnsi="Arial" w:cs="Arial"/>
+          <w:sz w:val="20"/>
+          <w:szCs w:val="20"/>
+        </w:rPr>
+      </w:pPr>
+      <w:r>
+        <w:t xml:space="preserve">The instructor will open the </w:t>
+      </w:r>
+      <w:r>
+        <w:t>instructor version of the</w:t>
+      </w:r>
+      <w:r>
+        <w:t xml:space="preserve"> Excel spreadsheet</w:t>
+      </w:r>
+      <w:r>
+        <w:t>. Open the student submitted spreadsheet and copy the values of the rows containing waypoint information.</w:t>
+      </w:r>
+      <w:r>
+        <w:t xml:space="preserve"> </w:t>
+      </w:r>
+      <w:r>
+        <w:t>Go back to the instructor spreadsheet and paste the student’s waypoint information into the rows on the ‘Course’ sheet. C</w:t>
+      </w:r>
+      <w:r>
+        <w:t xml:space="preserve">lick the ‘Conversion’ tab on the bottom to open the converted data. The conversion data is in the format of Latitude, Longitude, and Waypoint Name. The longitude and latitude will be displayed in degree decimal format. Latitude values in the southern hemisphere will be displayed as a negative value. The same for longitude values with a west direction. For example, if the student enters </w:t>
       </w:r>
       <w:r>
         <w:rPr>
@@ -117,13 +168,58 @@
           <w:szCs w:val="20"/>
         </w:rPr>
       </w:pPr>
-      <w:r>
-        <w:rPr>
-          <w:rFonts w:ascii="Arial" w:eastAsia="Times New Roman" w:hAnsi="Arial" w:cs="Arial"/>
-          <w:sz w:val="20"/>
-          <w:szCs w:val="20"/>
-        </w:rPr>
-        <w:t>At this point the ‘Conversion’ sheet contains the data required by the translation program. The instructor needs to save the converted data to a file.</w:t>
+    </w:p>
+    <w:p>
+      <w:pPr>
+        <w:rPr>
+          <w:rFonts w:ascii="Arial" w:eastAsia="Times New Roman" w:hAnsi="Arial" w:cs="Arial"/>
+          <w:sz w:val="20"/>
+          <w:szCs w:val="20"/>
+        </w:rPr>
+      </w:pPr>
+      <w:r>
+        <w:rPr>
+          <w:rFonts w:ascii="Arial" w:eastAsia="Times New Roman" w:hAnsi="Arial" w:cs="Arial"/>
+          <w:sz w:val="20"/>
+          <w:szCs w:val="20"/>
+        </w:rPr>
+        <w:t xml:space="preserve">At this point the ‘Conversion’ sheet contains the data required by the translation program. </w:t>
+      </w:r>
+      <w:r>
+        <w:rPr>
+          <w:rFonts w:ascii="Arial" w:eastAsia="Times New Roman" w:hAnsi="Arial" w:cs="Arial"/>
+          <w:sz w:val="20"/>
+          <w:szCs w:val="20"/>
+        </w:rPr>
+        <w:t xml:space="preserve">If less than 30 rows of waypoint data, the corresponding rows in the Conversion sheet will show 0 for the latitude and 0 for the longitude. The ITN program ignores those rows, so let them </w:t>
+      </w:r>
+      <w:proofErr w:type="spellStart"/>
+      <w:proofErr w:type="gramStart"/>
+      <w:r>
+        <w:rPr>
+          <w:rFonts w:ascii="Arial" w:eastAsia="Times New Roman" w:hAnsi="Arial" w:cs="Arial"/>
+          <w:sz w:val="20"/>
+          <w:szCs w:val="20"/>
+        </w:rPr>
+        <w:t>be.</w:t>
+      </w:r>
+      <w:r>
+        <w:rPr>
+          <w:rFonts w:ascii="Arial" w:eastAsia="Times New Roman" w:hAnsi="Arial" w:cs="Arial"/>
+          <w:sz w:val="20"/>
+          <w:szCs w:val="20"/>
+        </w:rPr>
+        <w:t>The</w:t>
+      </w:r>
+      <w:proofErr w:type="spellEnd"/>
+      <w:proofErr w:type="gramEnd"/>
+      <w:r>
+        <w:rPr>
+          <w:rFonts w:ascii="Arial" w:eastAsia="Times New Roman" w:hAnsi="Arial" w:cs="Arial"/>
+          <w:sz w:val="20"/>
+          <w:szCs w:val="20"/>
+        </w:rPr>
+        <w:t xml:space="preserve"> instructor needs to save the converted data to a file.</w:t>
       </w:r>
       <w:r>
         <w:rPr>
@@ -179,6 +275,7 @@
           <w:sz w:val="20"/>
           <w:szCs w:val="20"/>
         </w:rPr>
+        <w:lastRenderedPageBreak/>
         <w:t>This</w:t>
       </w:r>
       <w:r>
@@ -273,7 +370,6 @@
           <w:sz w:val="20"/>
           <w:szCs w:val="20"/>
         </w:rPr>
-        <w:lastRenderedPageBreak/>
         <w:t>Step 3</w:t>
       </w:r>
     </w:p>
@@ -291,7 +387,23 @@
           <w:sz w:val="20"/>
           <w:szCs w:val="20"/>
         </w:rPr>
-        <w:t>The conversion program is ‘ITN Converter’. The current version is 1.94. Start the program. Select the ‘Open’ button. Select</w:t>
+        <w:t xml:space="preserve">The conversion program is ‘ITN Converter’. The current version is 1.94. Start the program. Select the ‘Open’ button. </w:t>
+      </w:r>
+      <w:r>
+        <w:rPr>
+          <w:rFonts w:ascii="Arial" w:eastAsia="Times New Roman" w:hAnsi="Arial" w:cs="Arial"/>
+          <w:sz w:val="20"/>
+          <w:szCs w:val="20"/>
+        </w:rPr>
+        <w:t xml:space="preserve"> The ‘Settings CSV’ form will open allowing the instructor to input the information about the .csv file. In the Template dropdown, select ‘Manual’. In the Latitude dropdown, select column 1. In the Longitude dropdown, select column 2. In the Name dropdown, select column 3. All other options are fine as supplied, so click ‘OK’ to convert the file. </w:t>
+      </w:r>
+      <w:r>
+        <w:rPr>
+          <w:rFonts w:ascii="Arial" w:eastAsia="Times New Roman" w:hAnsi="Arial" w:cs="Arial"/>
+          <w:sz w:val="20"/>
+          <w:szCs w:val="20"/>
+        </w:rPr>
+        <w:t>Select</w:t>
       </w:r>
       <w:r>
         <w:rPr>
@@ -410,6 +522,179 @@
           <w:szCs w:val="20"/>
         </w:rPr>
         <w:t xml:space="preserve"> the generated .gpx file. OpenCPN should display the route input to the Excel sheet by the student.</w:t>
+      </w:r>
+    </w:p>
+    <w:p>
+      <w:pPr>
+        <w:rPr>
+          <w:rFonts w:ascii="Arial" w:eastAsia="Times New Roman" w:hAnsi="Arial" w:cs="Arial"/>
+          <w:sz w:val="20"/>
+          <w:szCs w:val="20"/>
+        </w:rPr>
+      </w:pPr>
+    </w:p>
+    <w:p>
+      <w:pPr>
+        <w:rPr>
+          <w:rFonts w:ascii="Arial" w:eastAsia="Times New Roman" w:hAnsi="Arial" w:cs="Arial"/>
+          <w:sz w:val="20"/>
+          <w:szCs w:val="20"/>
+        </w:rPr>
+      </w:pPr>
+    </w:p>
+    <w:p>
+      <w:pPr>
+        <w:rPr>
+          <w:rFonts w:ascii="Arial" w:eastAsia="Times New Roman" w:hAnsi="Arial" w:cs="Arial"/>
+          <w:sz w:val="20"/>
+          <w:szCs w:val="20"/>
+        </w:rPr>
+      </w:pPr>
+      <w:r>
+        <w:rPr>
+          <w:rFonts w:ascii="Arial" w:eastAsia="Times New Roman" w:hAnsi="Arial" w:cs="Arial"/>
+          <w:sz w:val="20"/>
+          <w:szCs w:val="20"/>
+        </w:rPr>
+        <w:t>Notes:</w:t>
+      </w:r>
+    </w:p>
+    <w:p>
+      <w:pPr>
+        <w:pStyle w:val="ListParagraph"/>
+        <w:numPr>
+          <w:ilvl w:val="0"/>
+          <w:numId w:val="1"/>
+        </w:numPr>
+        <w:rPr>
+          <w:rFonts w:ascii="Arial" w:eastAsia="Times New Roman" w:hAnsi="Arial" w:cs="Arial"/>
+          <w:sz w:val="20"/>
+          <w:szCs w:val="20"/>
+        </w:rPr>
+      </w:pPr>
+      <w:r>
+        <w:rPr>
+          <w:rFonts w:ascii="Arial" w:eastAsia="Times New Roman" w:hAnsi="Arial" w:cs="Arial"/>
+          <w:sz w:val="20"/>
+          <w:szCs w:val="20"/>
+        </w:rPr>
+        <w:t>The conversion macro does not handle lines where the longitude and latitude are not entered.</w:t>
+      </w:r>
+    </w:p>
+    <w:p>
+      <w:pPr>
+        <w:pStyle w:val="ListParagraph"/>
+        <w:numPr>
+          <w:ilvl w:val="0"/>
+          <w:numId w:val="1"/>
+        </w:numPr>
+        <w:rPr>
+          <w:rFonts w:ascii="Arial" w:eastAsia="Times New Roman" w:hAnsi="Arial" w:cs="Arial"/>
+          <w:sz w:val="20"/>
+          <w:szCs w:val="20"/>
+        </w:rPr>
+      </w:pPr>
+      <w:r>
+        <w:rPr>
+          <w:rFonts w:ascii="Arial" w:eastAsia="Times New Roman" w:hAnsi="Arial" w:cs="Arial"/>
+          <w:sz w:val="20"/>
+          <w:szCs w:val="20"/>
+        </w:rPr>
+        <w:t>A tilde may be used instead of the degree sign</w:t>
+      </w:r>
+      <w:r>
+        <w:rPr>
+          <w:rFonts w:ascii="Arial" w:eastAsia="Times New Roman" w:hAnsi="Arial" w:cs="Arial"/>
+          <w:sz w:val="20"/>
+          <w:szCs w:val="20"/>
+        </w:rPr>
+        <w:t>: 43~ 11’ 10” N is the same as 43° 11’ 10” N.</w:t>
+      </w:r>
+    </w:p>
+    <w:p>
+      <w:pPr>
+        <w:pStyle w:val="ListParagraph"/>
+        <w:numPr>
+          <w:ilvl w:val="0"/>
+          <w:numId w:val="1"/>
+        </w:numPr>
+        <w:rPr>
+          <w:rFonts w:ascii="Arial" w:eastAsia="Times New Roman" w:hAnsi="Arial" w:cs="Arial"/>
+          <w:sz w:val="20"/>
+          <w:szCs w:val="20"/>
+        </w:rPr>
+      </w:pPr>
+      <w:r>
+        <w:rPr>
+          <w:rFonts w:ascii="Arial" w:eastAsia="Times New Roman" w:hAnsi="Arial" w:cs="Arial"/>
+          <w:sz w:val="20"/>
+          <w:szCs w:val="20"/>
+        </w:rPr>
+        <w:t>Spaces may be entered or not: 43° 11’ 10” N is the same as 43°11’</w:t>
+      </w:r>
+      <w:proofErr w:type="gramStart"/>
+      <w:r>
+        <w:rPr>
+          <w:rFonts w:ascii="Arial" w:eastAsia="Times New Roman" w:hAnsi="Arial" w:cs="Arial"/>
+          <w:sz w:val="20"/>
+          <w:szCs w:val="20"/>
+        </w:rPr>
+        <w:t>10”N.</w:t>
+      </w:r>
+      <w:proofErr w:type="gramEnd"/>
+      <w:r>
+        <w:rPr>
+          <w:rFonts w:ascii="Arial" w:eastAsia="Times New Roman" w:hAnsi="Arial" w:cs="Arial"/>
+          <w:sz w:val="20"/>
+          <w:szCs w:val="20"/>
+        </w:rPr>
+        <w:t xml:space="preserve"> </w:t>
+      </w:r>
+    </w:p>
+    <w:p>
+      <w:pPr>
+        <w:pStyle w:val="ListParagraph"/>
+        <w:numPr>
+          <w:ilvl w:val="0"/>
+          <w:numId w:val="1"/>
+        </w:numPr>
+        <w:rPr>
+          <w:rFonts w:ascii="Arial" w:eastAsia="Times New Roman" w:hAnsi="Arial" w:cs="Arial"/>
+          <w:sz w:val="20"/>
+          <w:szCs w:val="20"/>
+        </w:rPr>
+      </w:pPr>
+      <w:r>
+        <w:rPr>
+          <w:rFonts w:ascii="Arial" w:eastAsia="Times New Roman" w:hAnsi="Arial" w:cs="Arial"/>
+          <w:sz w:val="20"/>
+          <w:szCs w:val="20"/>
+        </w:rPr>
+        <w:t xml:space="preserve">There are 30 lines </w:t>
+      </w:r>
+      <w:r>
+        <w:rPr>
+          <w:rFonts w:ascii="Arial" w:eastAsia="Times New Roman" w:hAnsi="Arial" w:cs="Arial"/>
+          <w:sz w:val="20"/>
+          <w:szCs w:val="20"/>
+        </w:rPr>
+        <w:t xml:space="preserve">of longitude and latitude </w:t>
+      </w:r>
+      <w:r>
+        <w:rPr>
+          <w:rFonts w:ascii="Arial" w:eastAsia="Times New Roman" w:hAnsi="Arial" w:cs="Arial"/>
+          <w:sz w:val="20"/>
+          <w:szCs w:val="20"/>
+        </w:rPr>
+        <w:t>converted</w:t>
+      </w:r>
+      <w:r>
+        <w:rPr>
+          <w:rFonts w:ascii="Arial" w:eastAsia="Times New Roman" w:hAnsi="Arial" w:cs="Arial"/>
+          <w:sz w:val="20"/>
+          <w:szCs w:val="20"/>
+        </w:rPr>
+        <w:t>.</w:t>
       </w:r>
     </w:p>
     <w:sectPr>
@@ -420,6 +705,127 @@
     </w:sectPr>
   </w:body>
 </w:document>
+</file>
+
+<file path=word/numbering.xml><?xml version="1.0" encoding="utf-8"?>
+<w:numbering xmlns:wpc="http://schemas.microsoft.com/office/word/2010/wordprocessingCanvas" xmlns:cx="http://schemas.microsoft.com/office/drawing/2014/chartex" xmlns:cx1="http://schemas.microsoft.com/office/drawing/2015/9/8/chartex" xmlns:cx2="http://schemas.microsoft.com/office/drawing/2015/10/21/chartex" xmlns:cx3="http://schemas.microsoft.com/office/drawing/2016/5/9/chartex" xmlns:cx4="http://schemas.microsoft.com/office/drawing/2016/5/10/chartex" xmlns:cx5="http://schemas.microsoft.com/office/drawing/2016/5/11/chartex" xmlns:cx6="http://schemas.microsoft.com/office/drawing/2016/5/12/chartex" xmlns:cx7="http://schemas.microsoft.com/office/drawing/2016/5/13/chartex" xmlns:cx8="http://schemas.microsoft.com/office/drawing/2016/5/14/chartex" xmlns:mc="http://schemas.openxmlformats.org/markup-compatibility/2006" xmlns:aink="http://schemas.microsoft.com/office/drawing/2016/ink" xmlns:am3d="http://schemas.microsoft.com/office/drawing/2017/model3d" xmlns:o="urn:schemas-microsoft-com:office:office" xmlns:oel="http://schemas.microsoft.com/office/2019/extlst" xmlns:r="http://schemas.openxmlformats.org/officeDocument/2006/relationships" xmlns:m="http://schemas.openxmlformats.org/officeDocument/2006/math" xmlns:v="urn:schemas-microsoft-com:vml" xmlns:wp14="http://schemas.microsoft.com/office/word/2010/wordprocessingDrawing" xmlns:wp="http://schemas.openxmlformats.org/drawingml/2006/wordprocessingDrawing" xmlns:w10="urn:schemas-microsoft-com:office:word" xmlns:w="http://schemas.openxmlformats.org/wordprocessingml/2006/main" xmlns:w14="http://schemas.microsoft.com/office/word/2010/wordml" xmlns:w15="http://schemas.microsoft.com/office/word/2012/wordml" xmlns:w16cex="http://schemas.microsoft.com/office/word/2018/wordml/cex" xmlns:w16cid="http://schemas.microsoft.com/office/word/2016/wordml/cid" xmlns:w16="http://schemas.microsoft.com/office/word/2018/wordml" xmlns:w16sdtdh="http://schemas.microsoft.com/office/word/2020/wordml/sdtdatahash" xmlns:w16se="http://schemas.microsoft.com/office/word/2015/wordml/symex" xmlns:wpg="http://schemas.microsoft.com/office/word/2010/wordprocessingGroup" xmlns:wpi="http://schemas.microsoft.com/office/word/2010/wordprocessingInk" xmlns:wne="http://schemas.microsoft.com/office/word/2006/wordml" xmlns:wps="http://schemas.microsoft.com/office/word/2010/wordprocessingShape" mc:Ignorable="w14 w15 w16se w16cid w16 w16cex w16sdtdh wp14">
+  <w:abstractNum w:abstractNumId="0" w15:restartNumberingAfterBreak="0">
+    <w:nsid w:val="36E53642"/>
+    <w:multiLevelType w:val="hybridMultilevel"/>
+    <w:tmpl w:val="744C207A"/>
+    <w:lvl w:ilvl="0" w:tplc="04090001">
+      <w:start w:val="1"/>
+      <w:numFmt w:val="bullet"/>
+      <w:lvlText w:val=""/>
+      <w:lvlJc w:val="left"/>
+      <w:pPr>
+        <w:ind w:left="720" w:hanging="360"/>
+      </w:pPr>
+      <w:rPr>
+        <w:rFonts w:ascii="Symbol" w:hAnsi="Symbol" w:hint="default"/>
+      </w:rPr>
+    </w:lvl>
+    <w:lvl w:ilvl="1" w:tplc="04090003" w:tentative="1">
+      <w:start w:val="1"/>
+      <w:numFmt w:val="bullet"/>
+      <w:lvlText w:val="o"/>
+      <w:lvlJc w:val="left"/>
+      <w:pPr>
+        <w:ind w:left="1440" w:hanging="360"/>
+      </w:pPr>
+      <w:rPr>
+        <w:rFonts w:ascii="Courier New" w:hAnsi="Courier New" w:cs="Courier New" w:hint="default"/>
+      </w:rPr>
+    </w:lvl>
+    <w:lvl w:ilvl="2" w:tplc="04090005" w:tentative="1">
+      <w:start w:val="1"/>
+      <w:numFmt w:val="bullet"/>
+      <w:lvlText w:val=""/>
+      <w:lvlJc w:val="left"/>
+      <w:pPr>
+        <w:ind w:left="2160" w:hanging="360"/>
+      </w:pPr>
+      <w:rPr>
+        <w:rFonts w:ascii="Wingdings" w:hAnsi="Wingdings" w:hint="default"/>
+      </w:rPr>
+    </w:lvl>
+    <w:lvl w:ilvl="3" w:tplc="04090001" w:tentative="1">
+      <w:start w:val="1"/>
+      <w:numFmt w:val="bullet"/>
+      <w:lvlText w:val=""/>
+      <w:lvlJc w:val="left"/>
+      <w:pPr>
+        <w:ind w:left="2880" w:hanging="360"/>
+      </w:pPr>
+      <w:rPr>
+        <w:rFonts w:ascii="Symbol" w:hAnsi="Symbol" w:hint="default"/>
+      </w:rPr>
+    </w:lvl>
+    <w:lvl w:ilvl="4" w:tplc="04090003" w:tentative="1">
+      <w:start w:val="1"/>
+      <w:numFmt w:val="bullet"/>
+      <w:lvlText w:val="o"/>
+      <w:lvlJc w:val="left"/>
+      <w:pPr>
+        <w:ind w:left="3600" w:hanging="360"/>
+      </w:pPr>
+      <w:rPr>
+        <w:rFonts w:ascii="Courier New" w:hAnsi="Courier New" w:cs="Courier New" w:hint="default"/>
+      </w:rPr>
+    </w:lvl>
+    <w:lvl w:ilvl="5" w:tplc="04090005" w:tentative="1">
+      <w:start w:val="1"/>
+      <w:numFmt w:val="bullet"/>
+      <w:lvlText w:val=""/>
+      <w:lvlJc w:val="left"/>
+      <w:pPr>
+        <w:ind w:left="4320" w:hanging="360"/>
+      </w:pPr>
+      <w:rPr>
+        <w:rFonts w:ascii="Wingdings" w:hAnsi="Wingdings" w:hint="default"/>
+      </w:rPr>
+    </w:lvl>
+    <w:lvl w:ilvl="6" w:tplc="04090001" w:tentative="1">
+      <w:start w:val="1"/>
+      <w:numFmt w:val="bullet"/>
+      <w:lvlText w:val=""/>
+      <w:lvlJc w:val="left"/>
+      <w:pPr>
+        <w:ind w:left="5040" w:hanging="360"/>
+      </w:pPr>
+      <w:rPr>
+        <w:rFonts w:ascii="Symbol" w:hAnsi="Symbol" w:hint="default"/>
+      </w:rPr>
+    </w:lvl>
+    <w:lvl w:ilvl="7" w:tplc="04090003" w:tentative="1">
+      <w:start w:val="1"/>
+      <w:numFmt w:val="bullet"/>
+      <w:lvlText w:val="o"/>
+      <w:lvlJc w:val="left"/>
+      <w:pPr>
+        <w:ind w:left="5760" w:hanging="360"/>
+      </w:pPr>
+      <w:rPr>
+        <w:rFonts w:ascii="Courier New" w:hAnsi="Courier New" w:cs="Courier New" w:hint="default"/>
+      </w:rPr>
+    </w:lvl>
+    <w:lvl w:ilvl="8" w:tplc="04090005" w:tentative="1">
+      <w:start w:val="1"/>
+      <w:numFmt w:val="bullet"/>
+      <w:lvlText w:val=""/>
+      <w:lvlJc w:val="left"/>
+      <w:pPr>
+        <w:ind w:left="6480" w:hanging="360"/>
+      </w:pPr>
+      <w:rPr>
+        <w:rFonts w:ascii="Wingdings" w:hAnsi="Wingdings" w:hint="default"/>
+      </w:rPr>
+    </w:lvl>
+  </w:abstractNum>
+  <w:num w:numId="1" w16cid:durableId="1994747629">
+    <w:abstractNumId w:val="0"/>
+  </w:num>
+</w:numbering>
 </file>
 
 <file path=word/styles.xml><?xml version="1.0" encoding="utf-8"?>
@@ -1414,6 +1820,17 @@
       <w:outlineLvl w:val="9"/>
     </w:pPr>
   </w:style>
+  <w:style w:type="paragraph" w:styleId="ListParagraph">
+    <w:name w:val="List Paragraph"/>
+    <w:basedOn w:val="Normal"/>
+    <w:uiPriority w:val="34"/>
+    <w:qFormat/>
+    <w:rsid w:val="00024B06"/>
+    <w:pPr>
+      <w:ind w:left="720"/>
+      <w:contextualSpacing/>
+    </w:pPr>
+  </w:style>
 </w:styles>
 </file>
 

</xml_diff>